<commit_message>
Updated syllabus. Still needs schedule.
</commit_message>
<xml_diff>
--- a/course/swe-3643-syllabus-adkisson-spring-2024.docx
+++ b/course/swe-3643-syllabus-adkisson-spring-2024.docx
@@ -314,7 +314,18 @@
           <w:szCs w:val="28"/>
           <w:lang w:bidi="ar-SA"/>
         </w:rPr>
-        <w:t>Spring, 2024</w:t>
+        <w:t>Fall</w:t>
+      </w:r>
+      <w:r>
+        <w:rPr>
+          <w:rFonts w:ascii="Arial" w:eastAsia="MS Gothic" w:hAnsi="Arial" w:cs="Arial"/>
+          <w:smallCaps/>
+          <w:color w:val="7030A0"/>
+          <w:sz w:val="28"/>
+          <w:szCs w:val="28"/>
+          <w:lang w:bidi="ar-SA"/>
+        </w:rPr>
+        <w:t>, 2024</w:t>
       </w:r>
     </w:p>
     <w:p>
@@ -518,7 +529,7 @@
           <w:szCs w:val="24"/>
           <w:lang w:bidi="ar-SA"/>
         </w:rPr>
-        <w:t>Monday January 8th through Monday</w:t>
+        <w:t xml:space="preserve">Monday </w:t>
       </w:r>
       <w:r>
         <w:rPr>
@@ -528,7 +539,77 @@
           <w:szCs w:val="24"/>
           <w:lang w:bidi="ar-SA"/>
         </w:rPr>
-        <w:t xml:space="preserve"> April 29</w:t>
+        <w:t>August</w:t>
+      </w:r>
+      <w:r>
+        <w:rPr>
+          <w:rFonts w:ascii="Arial" w:eastAsia="Calibri" w:hAnsi="Arial" w:cs="Arial"/>
+          <w:color w:val="7030A0"/>
+          <w:sz w:val="24"/>
+          <w:szCs w:val="24"/>
+          <w:lang w:bidi="ar-SA"/>
+        </w:rPr>
+        <w:t xml:space="preserve"> </w:t>
+      </w:r>
+      <w:r>
+        <w:rPr>
+          <w:rFonts w:ascii="Arial" w:eastAsia="Calibri" w:hAnsi="Arial" w:cs="Arial"/>
+          <w:color w:val="7030A0"/>
+          <w:sz w:val="24"/>
+          <w:szCs w:val="24"/>
+          <w:lang w:bidi="ar-SA"/>
+        </w:rPr>
+        <w:t>12</w:t>
+      </w:r>
+      <w:r>
+        <w:rPr>
+          <w:rFonts w:ascii="Arial" w:eastAsia="Calibri" w:hAnsi="Arial" w:cs="Arial"/>
+          <w:color w:val="7030A0"/>
+          <w:sz w:val="24"/>
+          <w:szCs w:val="24"/>
+          <w:lang w:bidi="ar-SA"/>
+        </w:rPr>
+        <w:t>th through Monday</w:t>
+      </w:r>
+      <w:r>
+        <w:rPr>
+          <w:rFonts w:ascii="Arial" w:eastAsia="Calibri" w:hAnsi="Arial" w:cs="Arial"/>
+          <w:color w:val="7030A0"/>
+          <w:sz w:val="24"/>
+          <w:szCs w:val="24"/>
+          <w:lang w:bidi="ar-SA"/>
+        </w:rPr>
+        <w:t xml:space="preserve"> </w:t>
+      </w:r>
+      <w:r>
+        <w:rPr>
+          <w:rFonts w:ascii="Arial" w:eastAsia="Calibri" w:hAnsi="Arial" w:cs="Arial"/>
+          <w:color w:val="7030A0"/>
+          <w:sz w:val="24"/>
+          <w:szCs w:val="24"/>
+          <w:lang w:bidi="ar-SA"/>
+        </w:rPr>
+        <w:t>December</w:t>
+      </w:r>
+      <w:r>
+        <w:rPr>
+          <w:rFonts w:ascii="Arial" w:eastAsia="Calibri" w:hAnsi="Arial" w:cs="Arial"/>
+          <w:color w:val="7030A0"/>
+          <w:sz w:val="24"/>
+          <w:szCs w:val="24"/>
+          <w:lang w:bidi="ar-SA"/>
+        </w:rPr>
+        <w:t xml:space="preserve"> </w:t>
+      </w:r>
+      <w:r>
+        <w:rPr>
+          <w:rFonts w:ascii="Arial" w:eastAsia="Calibri" w:hAnsi="Arial" w:cs="Arial"/>
+          <w:color w:val="7030A0"/>
+          <w:sz w:val="24"/>
+          <w:szCs w:val="24"/>
+          <w:lang w:bidi="ar-SA"/>
+        </w:rPr>
+        <w:t>2</w:t>
       </w:r>
       <w:r>
         <w:rPr>
@@ -2423,7 +2504,14 @@
           <w:rFonts w:ascii="Arial" w:eastAsia="MS Mincho" w:hAnsi="Arial" w:cs="Arial"/>
           <w:lang w:bidi="ar-SA"/>
         </w:rPr>
-        <w:t>module homework assignment.</w:t>
+        <w:t>quizzes and homework assignments</w:t>
+      </w:r>
+      <w:r>
+        <w:rPr>
+          <w:rFonts w:ascii="Arial" w:eastAsia="MS Mincho" w:hAnsi="Arial" w:cs="Arial"/>
+          <w:lang w:bidi="ar-SA"/>
+        </w:rPr>
+        <w:t>.</w:t>
       </w:r>
     </w:p>
     <w:p>
@@ -2506,7 +2594,7 @@
           <w:rFonts w:ascii="Arial" w:eastAsia="MS Mincho" w:hAnsi="Arial" w:cs="Arial"/>
           <w:lang w:bidi="ar-SA"/>
         </w:rPr>
-        <w:t>five</w:t>
+        <w:t>several</w:t>
       </w:r>
       <w:r>
         <w:rPr>
@@ -2528,6 +2616,13 @@
           <w:lang w:bidi="ar-SA"/>
         </w:rPr>
         <w:t>.</w:t>
+      </w:r>
+      <w:r>
+        <w:rPr>
+          <w:rFonts w:ascii="Arial" w:eastAsia="MS Mincho" w:hAnsi="Arial" w:cs="Arial"/>
+          <w:lang w:bidi="ar-SA"/>
+        </w:rPr>
+        <w:t xml:space="preserve"> Homework is not graded. It is to help you practice the concepts and techniques covered in the course. I will give out a homework key after each assignment and cover the homework assignment in lecture. I recommend that you do the homework assignments, but that is your decision.</w:t>
       </w:r>
     </w:p>
     <w:p>
@@ -2610,13 +2705,20 @@
           <w:rFonts w:ascii="Arial" w:eastAsia="MS Mincho" w:hAnsi="Arial" w:cs="Arial"/>
           <w:lang w:bidi="ar-SA"/>
         </w:rPr>
-        <w:t>is an in-person</w:t>
+        <w:t xml:space="preserve">is an </w:t>
       </w:r>
       <w:r>
         <w:rPr>
           <w:rFonts w:ascii="Arial" w:eastAsia="MS Mincho" w:hAnsi="Arial" w:cs="Arial"/>
           <w:lang w:bidi="ar-SA"/>
         </w:rPr>
+        <w:t>online</w:t>
+      </w:r>
+      <w:r>
+        <w:rPr>
+          <w:rFonts w:ascii="Arial" w:eastAsia="MS Mincho" w:hAnsi="Arial" w:cs="Arial"/>
+          <w:lang w:bidi="ar-SA"/>
+        </w:rPr>
         <w:t xml:space="preserve"> midterm and a</w:t>
       </w:r>
       <w:r>
@@ -2624,7 +2726,14 @@
           <w:rFonts w:ascii="Arial" w:eastAsia="MS Mincho" w:hAnsi="Arial" w:cs="Arial"/>
           <w:lang w:bidi="ar-SA"/>
         </w:rPr>
-        <w:t>n in-person</w:t>
+        <w:t xml:space="preserve">n </w:t>
+      </w:r>
+      <w:r>
+        <w:rPr>
+          <w:rFonts w:ascii="Arial" w:eastAsia="MS Mincho" w:hAnsi="Arial" w:cs="Arial"/>
+          <w:lang w:bidi="ar-SA"/>
+        </w:rPr>
+        <w:t>optional, online</w:t>
       </w:r>
       <w:r>
         <w:rPr>
@@ -2851,7 +2960,7 @@
           <w:rFonts w:ascii="Arial" w:eastAsia="Calibri" w:hAnsi="Arial" w:cs="Arial"/>
           <w:lang w:bidi="ar-SA"/>
         </w:rPr>
-        <w:t>20</w:t>
+        <w:t>0</w:t>
       </w:r>
       <w:r>
         <w:rPr>
@@ -2913,7 +3022,14 @@
           <w:rFonts w:ascii="Arial" w:eastAsia="Calibri" w:hAnsi="Arial" w:cs="Arial"/>
           <w:lang w:bidi="ar-SA"/>
         </w:rPr>
-        <w:t>20</w:t>
+        <w:t>2</w:t>
+      </w:r>
+      <w:r>
+        <w:rPr>
+          <w:rFonts w:ascii="Arial" w:eastAsia="Calibri" w:hAnsi="Arial" w:cs="Arial"/>
+          <w:lang w:bidi="ar-SA"/>
+        </w:rPr>
+        <w:t>0</w:t>
       </w:r>
       <w:r>
         <w:rPr>
@@ -2982,7 +3098,7 @@
           <w:rFonts w:ascii="Arial" w:eastAsia="Calibri" w:hAnsi="Arial" w:cs="Arial"/>
           <w:lang w:bidi="ar-SA"/>
         </w:rPr>
-        <w:t>5</w:t>
+        <w:t>0</w:t>
       </w:r>
       <w:r>
         <w:rPr>
@@ -3009,7 +3125,23 @@
           <w:rFonts w:ascii="Arial" w:eastAsia="Calibri" w:hAnsi="Arial" w:cs="Arial"/>
           <w:lang w:bidi="ar-SA"/>
         </w:rPr>
-        <w:t>Project</w:t>
+        <w:t>Final Exam (</w:t>
+      </w:r>
+      <w:r>
+        <w:rPr>
+          <w:rFonts w:ascii="Arial" w:eastAsia="Calibri" w:hAnsi="Arial" w:cs="Arial"/>
+          <w:i/>
+          <w:iCs/>
+          <w:lang w:bidi="ar-SA"/>
+        </w:rPr>
+        <w:t>optional</w:t>
+      </w:r>
+      <w:r>
+        <w:rPr>
+          <w:rFonts w:ascii="Arial" w:eastAsia="Calibri" w:hAnsi="Arial" w:cs="Arial"/>
+          <w:lang w:bidi="ar-SA"/>
+        </w:rPr>
+        <w:t>)</w:t>
       </w:r>
       <w:r>
         <w:rPr>
@@ -3031,41 +3163,7 @@
           <w:lang w:bidi="ar-SA"/>
         </w:rPr>
         <w:tab/>
-      </w:r>
-      <w:r>
-        <w:rPr>
-          <w:rFonts w:ascii="Arial" w:eastAsia="Calibri" w:hAnsi="Arial" w:cs="Arial"/>
-          <w:lang w:bidi="ar-SA"/>
-        </w:rPr>
-        <w:tab/>
-      </w:r>
-      <w:r>
-        <w:rPr>
-          <w:rFonts w:ascii="Arial" w:eastAsia="Calibri" w:hAnsi="Arial" w:cs="Arial"/>
-          <w:lang w:bidi="ar-SA"/>
-        </w:rPr>
-        <w:tab/>
-      </w:r>
-      <w:r>
-        <w:rPr>
-          <w:rFonts w:ascii="Arial" w:eastAsia="Calibri" w:hAnsi="Arial" w:cs="Arial"/>
-          <w:lang w:bidi="ar-SA"/>
-        </w:rPr>
-        <w:t>2</w:t>
-      </w:r>
-      <w:r>
-        <w:rPr>
-          <w:rFonts w:ascii="Arial" w:eastAsia="Calibri" w:hAnsi="Arial" w:cs="Arial"/>
-          <w:lang w:bidi="ar-SA"/>
-        </w:rPr>
-        <w:t>5</w:t>
-      </w:r>
-      <w:r>
-        <w:rPr>
-          <w:rFonts w:ascii="Arial" w:eastAsia="Calibri" w:hAnsi="Arial" w:cs="Arial"/>
-          <w:lang w:bidi="ar-SA"/>
-        </w:rPr>
-        <w:t>%</w:t>
+        <w:t>10%</w:t>
       </w:r>
     </w:p>
     <w:p>
@@ -3085,23 +3183,7 @@
           <w:rFonts w:ascii="Arial" w:eastAsia="Calibri" w:hAnsi="Arial" w:cs="Arial"/>
           <w:lang w:bidi="ar-SA"/>
         </w:rPr>
-        <w:t>Final Exam (</w:t>
-      </w:r>
-      <w:r>
-        <w:rPr>
-          <w:rFonts w:ascii="Arial" w:eastAsia="Calibri" w:hAnsi="Arial" w:cs="Arial"/>
-          <w:i/>
-          <w:iCs/>
-          <w:lang w:bidi="ar-SA"/>
-        </w:rPr>
-        <w:t>optional</w:t>
-      </w:r>
-      <w:r>
-        <w:rPr>
-          <w:rFonts w:ascii="Arial" w:eastAsia="Calibri" w:hAnsi="Arial" w:cs="Arial"/>
-          <w:lang w:bidi="ar-SA"/>
-        </w:rPr>
-        <w:t>)</w:t>
+        <w:t>Project</w:t>
       </w:r>
       <w:r>
         <w:rPr>
@@ -3123,101 +3205,6 @@
           <w:lang w:bidi="ar-SA"/>
         </w:rPr>
         <w:tab/>
-        <w:t>10%</w:t>
-      </w:r>
-    </w:p>
-    <w:p>
-      <w:pPr>
-        <w:widowControl/>
-        <w:autoSpaceDE/>
-        <w:autoSpaceDN/>
-        <w:ind w:firstLine="720"/>
-        <w:jc w:val="both"/>
-        <w:rPr>
-          <w:rFonts w:ascii="Arial" w:eastAsia="Calibri" w:hAnsi="Arial" w:cs="Arial"/>
-          <w:lang w:bidi="ar-SA"/>
-        </w:rPr>
-      </w:pPr>
-    </w:p>
-    <w:p>
-      <w:pPr>
-        <w:widowControl/>
-        <w:autoSpaceDE/>
-        <w:autoSpaceDN/>
-        <w:ind w:firstLine="720"/>
-        <w:jc w:val="both"/>
-        <w:rPr>
-          <w:rFonts w:ascii="Arial" w:eastAsia="Calibri" w:hAnsi="Arial" w:cs="Arial"/>
-          <w:lang w:bidi="ar-SA"/>
-        </w:rPr>
-      </w:pPr>
-      <w:r>
-        <w:rPr>
-          <w:rFonts w:ascii="Arial" w:eastAsia="Calibri" w:hAnsi="Arial" w:cs="Arial"/>
-          <w:i/>
-          <w:iCs/>
-          <w:lang w:bidi="ar-SA"/>
-        </w:rPr>
-        <w:t>Optional</w:t>
-      </w:r>
-      <w:r>
-        <w:rPr>
-          <w:rFonts w:ascii="Arial" w:eastAsia="Calibri" w:hAnsi="Arial" w:cs="Arial"/>
-          <w:lang w:bidi="ar-SA"/>
-        </w:rPr>
-        <w:t xml:space="preserve"> </w:t>
-      </w:r>
-      <w:r>
-        <w:rPr>
-          <w:rFonts w:ascii="Arial" w:eastAsia="Calibri" w:hAnsi="Arial" w:cs="Arial"/>
-          <w:lang w:bidi="ar-SA"/>
-        </w:rPr>
-        <w:t>Extra Credit</w:t>
-      </w:r>
-      <w:r>
-        <w:rPr>
-          <w:rFonts w:ascii="Arial" w:eastAsia="Calibri" w:hAnsi="Arial" w:cs="Arial"/>
-          <w:lang w:bidi="ar-SA"/>
-        </w:rPr>
-        <w:t xml:space="preserve"> (</w:t>
-      </w:r>
-      <w:r>
-        <w:rPr>
-          <w:rFonts w:ascii="Arial" w:eastAsia="Calibri" w:hAnsi="Arial" w:cs="Arial"/>
-          <w:lang w:bidi="ar-SA"/>
-        </w:rPr>
-        <w:t>2</w:t>
-      </w:r>
-      <w:r>
-        <w:rPr>
-          <w:rFonts w:ascii="Arial" w:eastAsia="Calibri" w:hAnsi="Arial" w:cs="Arial"/>
-          <w:lang w:bidi="ar-SA"/>
-        </w:rPr>
-        <w:t xml:space="preserve"> points max)</w:t>
-      </w:r>
-    </w:p>
-    <w:p>
-      <w:pPr>
-        <w:pStyle w:val="ListParagraph"/>
-        <w:widowControl/>
-        <w:numPr>
-          <w:ilvl w:val="0"/>
-          <w:numId w:val="15"/>
-        </w:numPr>
-        <w:autoSpaceDE/>
-        <w:autoSpaceDN/>
-        <w:jc w:val="both"/>
-        <w:rPr>
-          <w:rFonts w:ascii="Arial" w:eastAsia="Calibri" w:hAnsi="Arial" w:cs="Arial"/>
-          <w:lang w:bidi="ar-SA"/>
-        </w:rPr>
-      </w:pPr>
-      <w:r>
-        <w:rPr>
-          <w:rFonts w:ascii="Arial" w:eastAsia="Calibri" w:hAnsi="Arial" w:cs="Arial"/>
-          <w:lang w:bidi="ar-SA"/>
-        </w:rPr>
-        <w:t>Visit the KSU Writing Center</w:t>
       </w:r>
       <w:r>
         <w:rPr>
@@ -3238,80 +3225,14 @@
           <w:rFonts w:ascii="Arial" w:eastAsia="Calibri" w:hAnsi="Arial" w:cs="Arial"/>
           <w:lang w:bidi="ar-SA"/>
         </w:rPr>
-        <w:tab/>
-      </w:r>
-      <w:r>
-        <w:rPr>
-          <w:rFonts w:ascii="Arial" w:eastAsia="Calibri" w:hAnsi="Arial" w:cs="Arial"/>
-          <w:lang w:bidi="ar-SA"/>
-        </w:rPr>
-        <w:tab/>
-      </w:r>
-      <w:r>
-        <w:rPr>
-          <w:rFonts w:ascii="Arial" w:eastAsia="Calibri" w:hAnsi="Arial" w:cs="Arial"/>
-          <w:lang w:bidi="ar-SA"/>
-        </w:rPr>
-        <w:t>.5 points per visit, max 1</w:t>
-      </w:r>
-      <w:r>
-        <w:rPr>
-          <w:rFonts w:ascii="Arial" w:eastAsia="Calibri" w:hAnsi="Arial" w:cs="Arial"/>
-          <w:lang w:bidi="ar-SA"/>
-        </w:rPr>
-        <w:t xml:space="preserve"> total point</w:t>
-      </w:r>
-    </w:p>
-    <w:p>
-      <w:pPr>
-        <w:pStyle w:val="ListParagraph"/>
-        <w:widowControl/>
-        <w:numPr>
-          <w:ilvl w:val="0"/>
-          <w:numId w:val="15"/>
-        </w:numPr>
-        <w:autoSpaceDE/>
-        <w:autoSpaceDN/>
-        <w:jc w:val="both"/>
-        <w:rPr>
-          <w:rFonts w:ascii="Arial" w:eastAsia="Calibri" w:hAnsi="Arial" w:cs="Arial"/>
-          <w:lang w:bidi="ar-SA"/>
-        </w:rPr>
-      </w:pPr>
-      <w:r>
-        <w:rPr>
-          <w:rFonts w:ascii="Arial" w:eastAsia="Calibri" w:hAnsi="Arial" w:cs="Arial"/>
-          <w:lang w:bidi="ar-SA"/>
-        </w:rPr>
-        <w:t>Participate in Spring Hackathon</w:t>
-      </w:r>
-      <w:r>
-        <w:rPr>
-          <w:rFonts w:ascii="Arial" w:eastAsia="Calibri" w:hAnsi="Arial" w:cs="Arial"/>
-          <w:lang w:bidi="ar-SA"/>
-        </w:rPr>
-        <w:t xml:space="preserve"> (Feb 22, 23)</w:t>
-      </w:r>
-      <w:r>
-        <w:rPr>
-          <w:rFonts w:ascii="Arial" w:eastAsia="Calibri" w:hAnsi="Arial" w:cs="Arial"/>
-          <w:lang w:bidi="ar-SA"/>
-        </w:rPr>
-        <w:tab/>
-      </w:r>
-      <w:r>
-        <w:rPr>
-          <w:rFonts w:ascii="Arial" w:eastAsia="Calibri" w:hAnsi="Arial" w:cs="Arial"/>
-          <w:lang w:bidi="ar-SA"/>
-        </w:rPr>
-        <w:tab/>
-      </w:r>
-      <w:r>
-        <w:rPr>
-          <w:rFonts w:ascii="Arial" w:eastAsia="Calibri" w:hAnsi="Arial" w:cs="Arial"/>
-          <w:lang w:bidi="ar-SA"/>
-        </w:rPr>
-        <w:t>1 point (must be on a Hackathon team)</w:t>
+        <w:t>50</w:t>
+      </w:r>
+      <w:r>
+        <w:rPr>
+          <w:rFonts w:ascii="Arial" w:eastAsia="Calibri" w:hAnsi="Arial" w:cs="Arial"/>
+          <w:lang w:bidi="ar-SA"/>
+        </w:rPr>
+        <w:t>%</w:t>
       </w:r>
     </w:p>
     <w:p>
@@ -3637,6 +3558,7 @@
           <w:rFonts w:ascii="Arial" w:eastAsia="Calibri" w:hAnsi="Arial" w:cs="Arial"/>
           <w:lang w:bidi="ar-SA"/>
         </w:rPr>
+        <w:lastRenderedPageBreak/>
         <w:t>89.994 becomes 89.99</w:t>
       </w:r>
     </w:p>
@@ -3700,284 +3622,6 @@
         <w:autoSpaceDN/>
         <w:rPr>
           <w:rFonts w:ascii="Arial" w:eastAsia="Calibri" w:hAnsi="Arial" w:cs="Arial"/>
-          <w:u w:val="single"/>
-          <w:lang w:bidi="ar-SA"/>
-        </w:rPr>
-      </w:pPr>
-      <w:r>
-        <w:rPr>
-          <w:rFonts w:ascii="Arial" w:eastAsia="Calibri" w:hAnsi="Arial" w:cs="Arial"/>
-          <w:u w:val="single"/>
-          <w:lang w:bidi="ar-SA"/>
-        </w:rPr>
-        <w:t>Homework Assignments</w:t>
-      </w:r>
-    </w:p>
-    <w:p>
-      <w:pPr>
-        <w:widowControl/>
-        <w:autoSpaceDE/>
-        <w:autoSpaceDN/>
-        <w:rPr>
-          <w:rFonts w:ascii="Arial" w:eastAsia="Calibri" w:hAnsi="Arial" w:cs="Arial"/>
-          <w:lang w:bidi="ar-SA"/>
-        </w:rPr>
-      </w:pPr>
-      <w:r>
-        <w:rPr>
-          <w:rFonts w:ascii="Arial" w:eastAsia="Calibri" w:hAnsi="Arial" w:cs="Arial"/>
-          <w:lang w:bidi="ar-SA"/>
-        </w:rPr>
-        <w:t>You will have a</w:t>
-      </w:r>
-      <w:r>
-        <w:rPr>
-          <w:rFonts w:ascii="Arial" w:eastAsia="Calibri" w:hAnsi="Arial" w:cs="Arial"/>
-          <w:lang w:bidi="ar-SA"/>
-        </w:rPr>
-        <w:t xml:space="preserve"> total of five</w:t>
-      </w:r>
-      <w:r>
-        <w:rPr>
-          <w:rFonts w:ascii="Arial" w:eastAsia="Calibri" w:hAnsi="Arial" w:cs="Arial"/>
-          <w:lang w:bidi="ar-SA"/>
-        </w:rPr>
-        <w:t xml:space="preserve"> homework assignment</w:t>
-      </w:r>
-      <w:r>
-        <w:rPr>
-          <w:rFonts w:ascii="Arial" w:eastAsia="Calibri" w:hAnsi="Arial" w:cs="Arial"/>
-          <w:lang w:bidi="ar-SA"/>
-        </w:rPr>
-        <w:t xml:space="preserve"> in which in which you demonstrate your understanding of the course material.</w:t>
-      </w:r>
-      <w:r>
-        <w:rPr>
-          <w:rFonts w:ascii="Arial" w:eastAsia="Calibri" w:hAnsi="Arial" w:cs="Arial"/>
-          <w:lang w:bidi="ar-SA"/>
-        </w:rPr>
-        <w:t xml:space="preserve"> </w:t>
-      </w:r>
-    </w:p>
-    <w:p>
-      <w:pPr>
-        <w:widowControl/>
-        <w:autoSpaceDE/>
-        <w:autoSpaceDN/>
-        <w:rPr>
-          <w:rFonts w:ascii="Arial" w:eastAsia="Calibri" w:hAnsi="Arial" w:cs="Arial"/>
-          <w:lang w:bidi="ar-SA"/>
-        </w:rPr>
-      </w:pPr>
-    </w:p>
-    <w:p>
-      <w:pPr>
-        <w:widowControl/>
-        <w:autoSpaceDE/>
-        <w:autoSpaceDN/>
-        <w:rPr>
-          <w:rFonts w:ascii="Arial" w:eastAsia="Calibri" w:hAnsi="Arial" w:cs="Arial"/>
-          <w:lang w:bidi="ar-SA"/>
-        </w:rPr>
-      </w:pPr>
-      <w:r>
-        <w:rPr>
-          <w:rFonts w:ascii="Arial" w:eastAsia="Calibri" w:hAnsi="Arial" w:cs="Arial"/>
-          <w:lang w:bidi="ar-SA"/>
-        </w:rPr>
-        <w:t>All written assignments will be evaluated in Turnitin for originality.</w:t>
-      </w:r>
-      <w:r>
-        <w:rPr>
-          <w:rFonts w:ascii="Arial" w:eastAsia="Calibri" w:hAnsi="Arial" w:cs="Arial"/>
-          <w:lang w:bidi="ar-SA"/>
-        </w:rPr>
-        <w:t xml:space="preserve"> </w:t>
-      </w:r>
-      <w:r>
-        <w:rPr>
-          <w:rFonts w:ascii="Arial" w:eastAsia="Calibri" w:hAnsi="Arial" w:cs="Arial"/>
-          <w:lang w:bidi="ar-SA"/>
-        </w:rPr>
-        <w:t>Do not reuse work from other classes</w:t>
-      </w:r>
-      <w:r>
-        <w:rPr>
-          <w:rFonts w:ascii="Arial" w:eastAsia="Calibri" w:hAnsi="Arial" w:cs="Arial"/>
-          <w:lang w:bidi="ar-SA"/>
-        </w:rPr>
-        <w:t>.</w:t>
-      </w:r>
-      <w:r>
-        <w:rPr>
-          <w:rFonts w:ascii="Arial" w:eastAsia="Calibri" w:hAnsi="Arial" w:cs="Arial"/>
-          <w:lang w:bidi="ar-SA"/>
-        </w:rPr>
-        <w:t xml:space="preserve"> </w:t>
-      </w:r>
-      <w:r>
-        <w:rPr>
-          <w:rFonts w:ascii="Arial" w:eastAsia="Calibri" w:hAnsi="Arial" w:cs="Arial"/>
-          <w:lang w:bidi="ar-SA"/>
-        </w:rPr>
-        <w:t xml:space="preserve">If you use outside sources, you must </w:t>
-      </w:r>
-      <w:r>
-        <w:rPr>
-          <w:rFonts w:ascii="Arial" w:eastAsia="Calibri" w:hAnsi="Arial" w:cs="Arial"/>
-          <w:lang w:bidi="ar-SA"/>
-        </w:rPr>
-        <w:t>c</w:t>
-      </w:r>
-      <w:r>
-        <w:rPr>
-          <w:rFonts w:ascii="Arial" w:eastAsia="Calibri" w:hAnsi="Arial" w:cs="Arial"/>
-          <w:lang w:bidi="ar-SA"/>
-        </w:rPr>
-        <w:t xml:space="preserve">ite them </w:t>
-      </w:r>
-      <w:r>
-        <w:rPr>
-          <w:rFonts w:ascii="Arial" w:eastAsia="Calibri" w:hAnsi="Arial" w:cs="Arial"/>
-          <w:lang w:bidi="ar-SA"/>
-        </w:rPr>
-        <w:t>properly</w:t>
-      </w:r>
-      <w:r>
-        <w:rPr>
-          <w:rFonts w:ascii="Arial" w:eastAsia="Calibri" w:hAnsi="Arial" w:cs="Arial"/>
-          <w:lang w:bidi="ar-SA"/>
-        </w:rPr>
-        <w:t xml:space="preserve"> to avoid a penalty for plagiarism.</w:t>
-      </w:r>
-      <w:r>
-        <w:rPr>
-          <w:rFonts w:ascii="Arial" w:eastAsia="Calibri" w:hAnsi="Arial" w:cs="Arial"/>
-          <w:lang w:bidi="ar-SA"/>
-        </w:rPr>
-        <w:t xml:space="preserve"> </w:t>
-      </w:r>
-    </w:p>
-    <w:p>
-      <w:pPr>
-        <w:widowControl/>
-        <w:autoSpaceDE/>
-        <w:autoSpaceDN/>
-        <w:rPr>
-          <w:rFonts w:ascii="Arial" w:eastAsia="Calibri" w:hAnsi="Arial" w:cs="Arial"/>
-          <w:lang w:bidi="ar-SA"/>
-        </w:rPr>
-      </w:pPr>
-    </w:p>
-    <w:p>
-      <w:pPr>
-        <w:widowControl/>
-        <w:autoSpaceDE/>
-        <w:autoSpaceDN/>
-        <w:rPr>
-          <w:rFonts w:ascii="Arial" w:eastAsia="Calibri" w:hAnsi="Arial" w:cs="Arial"/>
-          <w:lang w:bidi="ar-SA"/>
-        </w:rPr>
-      </w:pPr>
-      <w:r>
-        <w:rPr>
-          <w:rFonts w:ascii="Arial" w:eastAsia="Calibri" w:hAnsi="Arial" w:cs="Arial"/>
-          <w:lang w:bidi="ar-SA"/>
-        </w:rPr>
-        <w:t xml:space="preserve">To simplify the grading process, you must </w:t>
-      </w:r>
-      <w:r>
-        <w:rPr>
-          <w:rFonts w:ascii="Arial" w:eastAsia="Calibri" w:hAnsi="Arial" w:cs="Arial"/>
-          <w:lang w:bidi="ar-SA"/>
-        </w:rPr>
-        <w:t xml:space="preserve">format </w:t>
-      </w:r>
-      <w:r>
-        <w:rPr>
-          <w:rFonts w:ascii="Arial" w:eastAsia="Calibri" w:hAnsi="Arial" w:cs="Arial"/>
-          <w:lang w:bidi="ar-SA"/>
-        </w:rPr>
-        <w:t>your</w:t>
-      </w:r>
-      <w:r>
-        <w:rPr>
-          <w:rFonts w:ascii="Arial" w:eastAsia="Calibri" w:hAnsi="Arial" w:cs="Arial"/>
-          <w:lang w:bidi="ar-SA"/>
-        </w:rPr>
-        <w:t xml:space="preserve"> work </w:t>
-      </w:r>
-      <w:r>
-        <w:rPr>
-          <w:rFonts w:ascii="Arial" w:eastAsia="Calibri" w:hAnsi="Arial" w:cs="Arial"/>
-          <w:lang w:bidi="ar-SA"/>
-        </w:rPr>
-        <w:t>according to the instructions posted in D2L.</w:t>
-      </w:r>
-      <w:r>
-        <w:rPr>
-          <w:rFonts w:ascii="Arial" w:eastAsia="Calibri" w:hAnsi="Arial" w:cs="Arial"/>
-          <w:lang w:bidi="ar-SA"/>
-        </w:rPr>
-        <w:t xml:space="preserve"> </w:t>
-      </w:r>
-      <w:r>
-        <w:rPr>
-          <w:rFonts w:ascii="Arial" w:eastAsia="Calibri" w:hAnsi="Arial" w:cs="Arial"/>
-          <w:lang w:bidi="ar-SA"/>
-        </w:rPr>
-        <w:t>You will lose points if you do not adhere to formatting requests.</w:t>
-      </w:r>
-      <w:r>
-        <w:rPr>
-          <w:rFonts w:ascii="Arial" w:eastAsia="Calibri" w:hAnsi="Arial" w:cs="Arial"/>
-          <w:lang w:bidi="ar-SA"/>
-        </w:rPr>
-        <w:t xml:space="preserve"> </w:t>
-      </w:r>
-      <w:r>
-        <w:rPr>
-          <w:rFonts w:ascii="Arial" w:eastAsia="Calibri" w:hAnsi="Arial" w:cs="Arial"/>
-          <w:lang w:bidi="ar-SA"/>
-        </w:rPr>
-        <w:t>T</w:t>
-      </w:r>
-      <w:r>
-        <w:rPr>
-          <w:rFonts w:ascii="Arial" w:eastAsia="Calibri" w:hAnsi="Arial" w:cs="Arial"/>
-          <w:lang w:bidi="ar-SA"/>
-        </w:rPr>
-        <w:t xml:space="preserve">his is not an English class, but you </w:t>
-      </w:r>
-      <w:r>
-        <w:rPr>
-          <w:rFonts w:ascii="Arial" w:eastAsia="Calibri" w:hAnsi="Arial" w:cs="Arial"/>
-          <w:lang w:bidi="ar-SA"/>
-        </w:rPr>
-        <w:t>can</w:t>
-      </w:r>
-      <w:r>
-        <w:rPr>
-          <w:rFonts w:ascii="Arial" w:eastAsia="Calibri" w:hAnsi="Arial" w:cs="Arial"/>
-          <w:lang w:bidi="ar-SA"/>
-        </w:rPr>
-        <w:t xml:space="preserve"> lose points for improper grammar and/or spelling</w:t>
-      </w:r>
-      <w:r>
-        <w:rPr>
-          <w:rFonts w:ascii="Arial" w:eastAsia="Calibri" w:hAnsi="Arial" w:cs="Arial"/>
-          <w:lang w:bidi="ar-SA"/>
-        </w:rPr>
-        <w:t>.</w:t>
-      </w:r>
-    </w:p>
-    <w:p>
-      <w:pPr>
-        <w:widowControl/>
-        <w:autoSpaceDE/>
-        <w:autoSpaceDN/>
-        <w:rPr>
-          <w:rFonts w:ascii="Arial" w:eastAsia="Calibri" w:hAnsi="Arial" w:cs="Arial"/>
           <w:color w:val="000000"/>
           <w:lang w:bidi="ar-SA"/>
         </w:rPr>
@@ -4072,55 +3716,44 @@
         </w:rPr>
         <w:t xml:space="preserve">There are two exams. </w:t>
       </w:r>
-    </w:p>
-    <w:p>
-      <w:pPr>
-        <w:widowControl/>
-        <w:autoSpaceDE/>
-        <w:autoSpaceDN/>
-        <w:rPr>
-          <w:rFonts w:ascii="Arial" w:eastAsia="Calibri" w:hAnsi="Arial" w:cs="Arial"/>
-          <w:lang w:bidi="ar-SA"/>
-        </w:rPr>
-      </w:pPr>
-    </w:p>
-    <w:p>
-      <w:pPr>
-        <w:widowControl/>
-        <w:autoSpaceDE/>
-        <w:autoSpaceDN/>
-        <w:rPr>
-          <w:rFonts w:ascii="Arial" w:eastAsia="Calibri" w:hAnsi="Arial" w:cs="Arial"/>
-          <w:lang w:bidi="ar-SA"/>
-        </w:rPr>
-      </w:pPr>
-      <w:r>
-        <w:rPr>
-          <w:rFonts w:ascii="Arial" w:eastAsia="Calibri" w:hAnsi="Arial" w:cs="Arial"/>
-          <w:lang w:bidi="ar-SA"/>
-        </w:rPr>
-        <w:t xml:space="preserve">The midterm exam is in-person. You will complete it in the classroom using your laptop and the Respondus browser. </w:t>
-      </w:r>
-      <w:r>
-        <w:rPr>
-          <w:rFonts w:ascii="Arial" w:eastAsia="Calibri" w:hAnsi="Arial" w:cs="Arial"/>
-          <w:lang w:bidi="ar-SA"/>
-        </w:rPr>
-        <w:t xml:space="preserve">Make sure your laptop has Respondus installed before arriving and your battery is fully charged. Operational hardware and software </w:t>
-      </w:r>
-      <w:r>
-        <w:rPr>
-          <w:rFonts w:ascii="Arial" w:eastAsia="Calibri" w:hAnsi="Arial" w:cs="Arial"/>
-          <w:lang w:bidi="ar-SA"/>
-        </w:rPr>
-        <w:t>are</w:t>
-      </w:r>
-      <w:r>
-        <w:rPr>
-          <w:rFonts w:ascii="Arial" w:eastAsia="Calibri" w:hAnsi="Arial" w:cs="Arial"/>
-          <w:lang w:bidi="ar-SA"/>
-        </w:rPr>
-        <w:t xml:space="preserve"> your responsibility.</w:t>
+      <w:r>
+        <w:rPr>
+          <w:rFonts w:ascii="Arial" w:eastAsia="Calibri" w:hAnsi="Arial" w:cs="Arial"/>
+          <w:lang w:bidi="ar-SA"/>
+        </w:rPr>
+        <w:t xml:space="preserve">Both use the </w:t>
+      </w:r>
+      <w:proofErr w:type="spellStart"/>
+      <w:r>
+        <w:rPr>
+          <w:rFonts w:ascii="Arial" w:eastAsia="Calibri" w:hAnsi="Arial" w:cs="Arial"/>
+          <w:lang w:bidi="ar-SA"/>
+        </w:rPr>
+        <w:t>Respondus</w:t>
+      </w:r>
+      <w:proofErr w:type="spellEnd"/>
+      <w:r>
+        <w:rPr>
+          <w:rFonts w:ascii="Arial" w:eastAsia="Calibri" w:hAnsi="Arial" w:cs="Arial"/>
+          <w:lang w:bidi="ar-SA"/>
+        </w:rPr>
+        <w:t xml:space="preserve"> lockdown browser. Make sure you have </w:t>
+      </w:r>
+      <w:proofErr w:type="spellStart"/>
+      <w:r>
+        <w:rPr>
+          <w:rFonts w:ascii="Arial" w:eastAsia="Calibri" w:hAnsi="Arial" w:cs="Arial"/>
+          <w:lang w:bidi="ar-SA"/>
+        </w:rPr>
+        <w:t>Respondus</w:t>
+      </w:r>
+      <w:proofErr w:type="spellEnd"/>
+      <w:r>
+        <w:rPr>
+          <w:rFonts w:ascii="Arial" w:eastAsia="Calibri" w:hAnsi="Arial" w:cs="Arial"/>
+          <w:lang w:bidi="ar-SA"/>
+        </w:rPr>
+        <w:t xml:space="preserve"> installed and operational before you get started.</w:t>
       </w:r>
     </w:p>
     <w:p>
@@ -4585,192 +4218,6 @@
         </w:rPr>
         <w:t>.</w:t>
       </w:r>
-    </w:p>
-    <w:p>
-      <w:pPr>
-        <w:widowControl/>
-        <w:autoSpaceDE/>
-        <w:autoSpaceDN/>
-        <w:rPr>
-          <w:rFonts w:ascii="Arial" w:eastAsia="Calibri" w:hAnsi="Arial" w:cs="Arial"/>
-          <w:lang w:bidi="ar-SA"/>
-        </w:rPr>
-      </w:pPr>
-    </w:p>
-    <w:p>
-      <w:pPr>
-        <w:widowControl/>
-        <w:autoSpaceDE/>
-        <w:autoSpaceDN/>
-        <w:rPr>
-          <w:rFonts w:ascii="Arial" w:eastAsia="Calibri" w:hAnsi="Arial" w:cs="Arial"/>
-          <w:color w:val="000000"/>
-          <w:lang w:bidi="ar-SA"/>
-        </w:rPr>
-      </w:pPr>
-      <w:r>
-        <w:rPr>
-          <w:rFonts w:ascii="Arial" w:eastAsia="Calibri" w:hAnsi="Arial" w:cs="Arial"/>
-          <w:color w:val="000000"/>
-          <w:u w:val="single"/>
-          <w:lang w:bidi="ar-SA"/>
-        </w:rPr>
-        <w:t>Extra Credit Opportunities</w:t>
-      </w:r>
-    </w:p>
-    <w:p>
-      <w:pPr>
-        <w:pStyle w:val="ListParagraph"/>
-        <w:widowControl/>
-        <w:numPr>
-          <w:ilvl w:val="0"/>
-          <w:numId w:val="16"/>
-        </w:numPr>
-        <w:autoSpaceDE/>
-        <w:autoSpaceDN/>
-        <w:rPr>
-          <w:rFonts w:ascii="Arial" w:eastAsia="Calibri" w:hAnsi="Arial" w:cs="Arial"/>
-          <w:color w:val="000000"/>
-          <w:lang w:bidi="ar-SA"/>
-        </w:rPr>
-      </w:pPr>
-      <w:r>
-        <w:rPr>
-          <w:rFonts w:ascii="Arial" w:eastAsia="Calibri" w:hAnsi="Arial" w:cs="Arial"/>
-          <w:color w:val="000000"/>
-          <w:lang w:bidi="ar-SA"/>
-        </w:rPr>
-        <w:t>Visit the KSU Writing Center to work on your communication skills one or two times. Each visit is worth .5 extra points, up to a maximum of 1 extra point. Great engineers are great communicators. Strive to be an outstanding writer and communicator. I highly recommend this University resource, particularly when you are working on your group project’s written test plan and your final presentation script.</w:t>
-      </w:r>
-    </w:p>
-    <w:p>
-      <w:pPr>
-        <w:pStyle w:val="ListParagraph"/>
-        <w:widowControl/>
-        <w:numPr>
-          <w:ilvl w:val="0"/>
-          <w:numId w:val="16"/>
-        </w:numPr>
-        <w:autoSpaceDE/>
-        <w:autoSpaceDN/>
-        <w:rPr>
-          <w:rFonts w:ascii="Arial" w:eastAsia="Calibri" w:hAnsi="Arial" w:cs="Arial"/>
-          <w:color w:val="000000"/>
-          <w:lang w:bidi="ar-SA"/>
-        </w:rPr>
-      </w:pPr>
-      <w:r>
-        <w:rPr>
-          <w:rFonts w:ascii="Arial" w:eastAsia="Calibri" w:hAnsi="Arial" w:cs="Arial"/>
-          <w:color w:val="000000"/>
-          <w:lang w:bidi="ar-SA"/>
-        </w:rPr>
-        <w:t>Participate in the Spring 2024 Hackathon</w:t>
-      </w:r>
-      <w:r>
-        <w:rPr>
-          <w:rFonts w:ascii="Arial" w:eastAsia="Calibri" w:hAnsi="Arial" w:cs="Arial"/>
-          <w:color w:val="000000"/>
-          <w:lang w:bidi="ar-SA"/>
-        </w:rPr>
-        <w:t xml:space="preserve"> on Feb 23 and 24</w:t>
-      </w:r>
-      <w:r>
-        <w:rPr>
-          <w:rFonts w:ascii="Arial" w:eastAsia="Calibri" w:hAnsi="Arial" w:cs="Arial"/>
-          <w:color w:val="000000"/>
-          <w:lang w:bidi="ar-SA"/>
-        </w:rPr>
-        <w:t xml:space="preserve">. You must be on a team and participate end-to-end. You do not have to win. 1 point. This is </w:t>
-      </w:r>
-      <w:r>
-        <w:rPr>
-          <w:rFonts w:ascii="Arial" w:eastAsia="Calibri" w:hAnsi="Arial" w:cs="Arial"/>
-          <w:color w:val="000000"/>
-          <w:lang w:bidi="ar-SA"/>
-        </w:rPr>
-        <w:t>a</w:t>
-      </w:r>
-      <w:r>
-        <w:rPr>
-          <w:rFonts w:ascii="Arial" w:eastAsia="Calibri" w:hAnsi="Arial" w:cs="Arial"/>
-          <w:color w:val="000000"/>
-          <w:lang w:bidi="ar-SA"/>
-        </w:rPr>
-        <w:t xml:space="preserve"> </w:t>
-      </w:r>
-      <w:r>
-        <w:rPr>
-          <w:rFonts w:ascii="Arial" w:eastAsia="Calibri" w:hAnsi="Arial" w:cs="Arial"/>
-          <w:color w:val="000000"/>
-          <w:lang w:bidi="ar-SA"/>
-        </w:rPr>
-        <w:t>good</w:t>
-      </w:r>
-      <w:r>
-        <w:rPr>
-          <w:rFonts w:ascii="Arial" w:eastAsia="Calibri" w:hAnsi="Arial" w:cs="Arial"/>
-          <w:color w:val="000000"/>
-          <w:lang w:bidi="ar-SA"/>
-        </w:rPr>
-        <w:t xml:space="preserve"> way to get some experience working with an unknown domain and possibly get the attention of one of the Hackathon’s company sponsors. It is also a team effort, which is good experience (even if deeply frustrating at times).</w:t>
-      </w:r>
-      <w:r>
-        <w:rPr>
-          <w:rFonts w:ascii="Arial" w:eastAsia="Calibri" w:hAnsi="Arial" w:cs="Arial"/>
-          <w:color w:val="000000"/>
-          <w:lang w:bidi="ar-SA"/>
-        </w:rPr>
-        <w:t xml:space="preserve"> On top of that, you might win some money.</w:t>
-      </w:r>
-      <w:r>
-        <w:rPr>
-          <w:rFonts w:ascii="Arial" w:eastAsia="Calibri" w:hAnsi="Arial" w:cs="Arial"/>
-          <w:color w:val="000000"/>
-          <w:lang w:bidi="ar-SA"/>
-        </w:rPr>
-        <w:t xml:space="preserve"> </w:t>
-      </w:r>
-      <w:hyperlink r:id="rId12" w:history="1">
-        <w:r>
-          <w:rPr>
-            <w:rStyle w:val="Hyperlink"/>
-            <w:rFonts w:ascii="Arial" w:eastAsia="Calibri" w:hAnsi="Arial" w:cs="Arial"/>
-            <w:lang w:bidi="ar-SA"/>
-          </w:rPr>
-          <w:t>https://owllife.kennesaw.edu/organization/ccse</w:t>
-        </w:r>
-      </w:hyperlink>
-      <w:r>
-        <w:rPr>
-          <w:rFonts w:ascii="Arial" w:eastAsia="Calibri" w:hAnsi="Arial" w:cs="Arial"/>
-          <w:color w:val="000000"/>
-          <w:lang w:bidi="ar-SA"/>
-        </w:rPr>
-        <w:t xml:space="preserve"> </w:t>
-      </w:r>
-    </w:p>
-    <w:p>
-      <w:pPr>
-        <w:widowControl/>
-        <w:autoSpaceDE/>
-        <w:autoSpaceDN/>
-        <w:rPr>
-          <w:rFonts w:ascii="Arial" w:eastAsia="Calibri" w:hAnsi="Arial" w:cs="Arial"/>
-          <w:lang w:bidi="ar-SA"/>
-        </w:rPr>
-      </w:pPr>
-    </w:p>
-    <w:p>
-      <w:pPr>
-        <w:widowControl/>
-        <w:autoSpaceDE/>
-        <w:autoSpaceDN/>
-        <w:rPr>
-          <w:rFonts w:ascii="Arial" w:eastAsia="Calibri" w:hAnsi="Arial" w:cs="Arial"/>
-          <w:lang w:bidi="ar-SA"/>
-        </w:rPr>
-      </w:pPr>
     </w:p>
     <w:p>
       <w:pPr>
@@ -4943,7 +4390,7 @@
           <w:b/>
           <w:lang w:bidi="ar-SA"/>
         </w:rPr>
-        <w:t>Late Assignments/Projects</w:t>
+        <w:t>Late Projects</w:t>
       </w:r>
     </w:p>
     <w:p>
@@ -5004,7 +4451,37 @@
           <w:rFonts w:ascii="Arial" w:eastAsia="Calibri" w:hAnsi="Arial" w:cs="Arial"/>
           <w:lang w:bidi="ar-SA"/>
         </w:rPr>
-        <w:t>If you will have to miss a deadline for extraordinary reasons (e.g., personal illness, death in the family, etc.), you should inform me as soon as you can, indicating when you will submit the work. I will try to accommodate your needs.</w:t>
+        <w:t xml:space="preserve">If you will have to miss a deadline for extraordinary reasons (e.g., personal illness, death in the family, etc.), you should inform me as soon as you </w:t>
+      </w:r>
+      <w:proofErr w:type="gramStart"/>
+      <w:r>
+        <w:rPr>
+          <w:rFonts w:ascii="Arial" w:eastAsia="Calibri" w:hAnsi="Arial" w:cs="Arial"/>
+          <w:lang w:bidi="ar-SA"/>
+        </w:rPr>
+        <w:t>can</w:t>
+      </w:r>
+      <w:r>
+        <w:rPr>
+          <w:rFonts w:ascii="Arial" w:eastAsia="Calibri" w:hAnsi="Arial" w:cs="Arial"/>
+          <w:lang w:bidi="ar-SA"/>
+        </w:rPr>
+        <w:t xml:space="preserve">  </w:t>
+      </w:r>
+      <w:r>
+        <w:rPr>
+          <w:rFonts w:ascii="Arial" w:eastAsia="Calibri" w:hAnsi="Arial" w:cs="Arial"/>
+          <w:lang w:bidi="ar-SA"/>
+        </w:rPr>
+        <w:t>,</w:t>
+      </w:r>
+      <w:proofErr w:type="gramEnd"/>
+      <w:r>
+        <w:rPr>
+          <w:rFonts w:ascii="Arial" w:eastAsia="Calibri" w:hAnsi="Arial" w:cs="Arial"/>
+          <w:lang w:bidi="ar-SA"/>
+        </w:rPr>
+        <w:t xml:space="preserve"> indicating when you will submit the work. I will try to accommodate your needs.</w:t>
       </w:r>
     </w:p>
     <w:p>
@@ -5172,7 +4649,53 @@
           <w:rFonts w:ascii="Arial" w:eastAsia="Calibri" w:hAnsi="Arial" w:cs="Arial"/>
           <w:lang w:bidi="ar-SA"/>
         </w:rPr>
-        <w:t>You are expected to attend each class session. You are responsible for knowing about announcements/assignments made in class, whether you are present. If you miss a lecture, talk to your classmates and review D2L. There is no extra credit for attendance though you are more likely to be successful if you regularly attend</w:t>
+        <w:t>You are expected to attend each class session</w:t>
+      </w:r>
+      <w:r>
+        <w:rPr>
+          <w:rFonts w:ascii="Arial" w:eastAsia="Calibri" w:hAnsi="Arial" w:cs="Arial"/>
+          <w:lang w:bidi="ar-SA"/>
+        </w:rPr>
+        <w:t>, but I do not take attendance or treat you like a high school student</w:t>
+      </w:r>
+      <w:r>
+        <w:rPr>
+          <w:rFonts w:ascii="Arial" w:eastAsia="Calibri" w:hAnsi="Arial" w:cs="Arial"/>
+          <w:lang w:bidi="ar-SA"/>
+        </w:rPr>
+        <w:t xml:space="preserve">. You are responsible for knowing about announcements made in class whether you are present. If you miss a lecture, talk to your </w:t>
+      </w:r>
+      <w:proofErr w:type="spellStart"/>
+      <w:r>
+        <w:rPr>
+          <w:rFonts w:ascii="Arial" w:eastAsia="Calibri" w:hAnsi="Arial" w:cs="Arial"/>
+          <w:lang w:bidi="ar-SA"/>
+        </w:rPr>
+        <w:t>clas</w:t>
+      </w:r>
+      <w:proofErr w:type="spellEnd"/>
+      <w:r>
+        <w:rPr>
+          <w:rFonts w:ascii="Arial" w:eastAsia="Calibri" w:hAnsi="Arial" w:cs="Arial"/>
+          <w:lang w:bidi="ar-SA"/>
+        </w:rPr>
+        <w:t xml:space="preserve"> </w:t>
+      </w:r>
+      <w:proofErr w:type="spellStart"/>
+      <w:r>
+        <w:rPr>
+          <w:rFonts w:ascii="Arial" w:eastAsia="Calibri" w:hAnsi="Arial" w:cs="Arial"/>
+          <w:lang w:bidi="ar-SA"/>
+        </w:rPr>
+        <w:t>smates</w:t>
+      </w:r>
+      <w:proofErr w:type="spellEnd"/>
+      <w:r>
+        <w:rPr>
+          <w:rFonts w:ascii="Arial" w:eastAsia="Calibri" w:hAnsi="Arial" w:cs="Arial"/>
+          <w:lang w:bidi="ar-SA"/>
+        </w:rPr>
+        <w:t xml:space="preserve"> and review D2L. There is no extra credit for attendance though you are more likely to be successful if you regularly attend</w:t>
       </w:r>
       <w:r>
         <w:rPr>
@@ -5289,6 +4812,13 @@
           <w:lang w:bidi="ar-SA"/>
         </w:rPr>
         <w:t>I do not expect you to pay attention, but please be quiet and do not disturb your classmates. I recommend that you avoid distractions like social media during the lecture. You are adults and I will treat you like adults. That said, if you do not pay attention during class, you are more likely to perform poorly in the course and that is a poor use of your time and tuition.</w:t>
+      </w:r>
+      <w:r>
+        <w:rPr>
+          <w:rFonts w:ascii="Arial" w:eastAsia="Calibri" w:hAnsi="Arial" w:cs="Arial"/>
+          <w:lang w:bidi="ar-SA"/>
+        </w:rPr>
+        <w:t xml:space="preserve"> If you want to play games, watch videos, or do anything (even if you are quiet) that might distract a classmate sitting behind you, do it somewhere else.</w:t>
       </w:r>
     </w:p>
     <w:p>
@@ -5458,7 +4988,7 @@
         </w:rPr>
         <w:t xml:space="preserve">Federal, BOR, &amp; KSU Course Syllabus Policies: </w:t>
       </w:r>
-      <w:hyperlink r:id="rId13" w:history="1">
+      <w:hyperlink r:id="rId12" w:history="1">
         <w:r>
           <w:rPr>
             <w:rFonts w:ascii="Arial" w:eastAsia="Arial" w:hAnsi="Arial" w:cs="Arial"/>
@@ -5495,7 +5025,7 @@
           <w:lang w:bidi="ar-SA"/>
         </w:rPr>
       </w:pPr>
-      <w:hyperlink r:id="rId14" w:history="1">
+      <w:hyperlink r:id="rId13" w:history="1">
         <w:r>
           <w:rPr>
             <w:rFonts w:ascii="Arial" w:eastAsia="Arial" w:hAnsi="Arial" w:cs="Arial"/>
@@ -5530,7 +5060,7 @@
         </w:rPr>
         <w:br/>
       </w:r>
-      <w:hyperlink r:id="rId15" w:history="1">
+      <w:hyperlink r:id="rId14" w:history="1">
         <w:r>
           <w:rPr>
             <w:rFonts w:ascii="Arial" w:eastAsia="Calibri" w:hAnsi="Arial" w:cs="Arial"/>
@@ -5585,7 +5115,7 @@
         </w:rPr>
         <w:br/>
       </w:r>
-      <w:hyperlink r:id="rId16" w:history="1">
+      <w:hyperlink r:id="rId15" w:history="1">
         <w:r>
           <w:rPr>
             <w:rFonts w:ascii="Arial" w:eastAsia="Arial" w:hAnsi="Arial" w:cs="Arial"/>
@@ -5686,7 +5216,7 @@
         </w:rPr>
         <w:t>(</w:t>
       </w:r>
-      <w:hyperlink r:id="rId17" w:anchor="withdrawalfromclasses" w:history="1">
+      <w:hyperlink r:id="rId16" w:anchor="withdrawalfromclasses" w:history="1">
         <w:r>
           <w:rPr>
             <w:rFonts w:ascii="Arial" w:eastAsia="Arial" w:hAnsi="Arial" w:cs="Arial"/>
@@ -5777,7 +5307,7 @@
         </w:rPr>
         <w:t xml:space="preserve">Every KSU student is responsible for upholding the provisions of the Student Code of Conduct, as published in the Undergraduate and Graduate Catalogs. Section II of the Student Code of Conduct addresses the university’s policy on academic honesty, including provisions regarding plagiarism and cheating, unauthorized access to university materials, misrepresentation/falsification of university records or academic work, malicious removal, retention, or destruction of library materials, malicious/intentional misuse of computer facilities and/or services, and misuse of student identification cards. Incidents of alleged academic misconduct will be handled through the established procedures of the Department of Student Conduct and Academic Integrity (SCAI), which includes either an “informal” resolution by a faculty member, resulting in a grade adjustment, or a formal hearing procedure, which may subject a student to the Code of Conduct’s minimum one semester suspension requirement. See also </w:t>
       </w:r>
-      <w:hyperlink r:id="rId18" w:tgtFrame="_blank" w:history="1">
+      <w:hyperlink r:id="rId17" w:tgtFrame="_blank" w:history="1">
         <w:r>
           <w:rPr>
             <w:rFonts w:ascii="Arial" w:eastAsia="Arial" w:hAnsi="Arial" w:cs="Arial"/>
@@ -6089,7 +5619,7 @@
         </w:rPr>
         <w:t xml:space="preserve">This link contains information on help and resources available to students: </w:t>
       </w:r>
-      <w:hyperlink r:id="rId19" w:history="1">
+      <w:hyperlink r:id="rId18" w:history="1">
         <w:r>
           <w:rPr>
             <w:rFonts w:ascii="Arial" w:eastAsia="Calibri" w:hAnsi="Arial" w:cs="Arial"/>
@@ -7969,6 +7499,7 @@
                 <w:sz w:val="24"/>
                 <w:szCs w:val="24"/>
               </w:rPr>
+              <w:lastRenderedPageBreak/>
               <w:t>Wed, 1/31</w:t>
             </w:r>
           </w:p>
@@ -7995,6 +7526,7 @@
                 <w:sz w:val="24"/>
                 <w:szCs w:val="24"/>
               </w:rPr>
+              <w:lastRenderedPageBreak/>
               <w:t xml:space="preserve">White Box Testing </w:t>
             </w:r>
           </w:p>
@@ -8034,6 +7566,7 @@
                 <w:sz w:val="24"/>
                 <w:szCs w:val="24"/>
               </w:rPr>
+              <w:lastRenderedPageBreak/>
               <w:t>3</w:t>
             </w:r>
           </w:p>
@@ -8074,6 +7607,7 @@
                 <w:sz w:val="24"/>
                 <w:szCs w:val="24"/>
               </w:rPr>
+              <w:lastRenderedPageBreak/>
               <w:t>4</w:t>
             </w:r>
           </w:p>
@@ -8114,6 +7648,7 @@
                 <w:sz w:val="24"/>
                 <w:szCs w:val="24"/>
               </w:rPr>
+              <w:lastRenderedPageBreak/>
               <w:t>Quiz 3</w:t>
             </w:r>
           </w:p>
@@ -8135,6 +7670,7 @@
                 <w:sz w:val="24"/>
                 <w:szCs w:val="24"/>
               </w:rPr>
+              <w:lastRenderedPageBreak/>
               <w:t>Assignment 2</w:t>
             </w:r>
           </w:p>
@@ -8167,6 +7703,7 @@
                 <w:sz w:val="24"/>
                 <w:szCs w:val="24"/>
               </w:rPr>
+              <w:lastRenderedPageBreak/>
               <w:t>5</w:t>
             </w:r>
           </w:p>
@@ -10833,7 +10370,7 @@
           <w:lang w:bidi="ar-SA"/>
         </w:rPr>
       </w:pPr>
-      <w:hyperlink r:id="rId20" w:history="1">
+      <w:hyperlink r:id="rId19" w:history="1">
         <w:r>
           <w:rPr>
             <w:rStyle w:val="Hyperlink"/>
@@ -10970,7 +10507,17 @@
           <w:szCs w:val="24"/>
           <w:lang w:bidi="ar-SA"/>
         </w:rPr>
-        <w:t>Every KSU student is responsible for upholding the provisions of the Student Code of Conduct, as published in the Undergraduate and Graduate Catalogs. Section II of the Student Code of Conduct addresses the University's policy on academic honesty, including provisions regarding plagiarism and cheating, unauthorized access to University materials, misrepresentation/falsification of University records or academic work, malicious removal, retention, or destruction of library materials, malicious/intentional misuse of computer facilities and/or services, and misuse of student identification cards. Incidents of alleged academic misconduct will be handled through the established procedures of the University Judiciary Program, which includes either an "informal" resolution by a faculty member, resulting in a grade adjustment, or a formal hearing procedure, which may subject a student to the Code of Conduct's minimum one semester suspension requirement.</w:t>
+        <w:t xml:space="preserve">Every KSU student is responsible for upholding the provisions of the Student Code of Conduct, as published in the Undergraduate and Graduate Catalogs. Section II of the Student Code of Conduct addresses the University's policy on academic honesty, including provisions regarding plagiarism and cheating, unauthorized access to University materials, misrepresentation/falsification of University records or academic work, malicious removal, retention, or destruction of library materials, malicious/intentional </w:t>
+      </w:r>
+      <w:r>
+        <w:rPr>
+          <w:rFonts w:ascii="Arial" w:eastAsia="Calibri" w:hAnsi="Arial" w:cs="Arial"/>
+          <w:sz w:val="24"/>
+          <w:szCs w:val="24"/>
+          <w:lang w:bidi="ar-SA"/>
+        </w:rPr>
+        <w:lastRenderedPageBreak/>
+        <w:t>misuse of computer facilities and/or services, and misuse of student identification cards. Incidents of alleged academic misconduct will be handled through the established procedures of the University Judiciary Program, which includes either an "informal" resolution by a faculty member, resulting in a grade adjustment, or a formal hearing procedure, which may subject a student to the Code of Conduct's minimum one semester suspension requirement.</w:t>
       </w:r>
     </w:p>
     <w:p>
@@ -11014,7 +10561,16 @@
           <w:szCs w:val="24"/>
           <w:lang w:bidi="ar-SA"/>
         </w:rPr>
-        <w:t xml:space="preserve">, homework and </w:t>
+        <w:t xml:space="preserve"> </w:t>
+      </w:r>
+      <w:r>
+        <w:rPr>
+          <w:rFonts w:ascii="Arial" w:eastAsia="Calibri" w:hAnsi="Arial" w:cs="Arial"/>
+          <w:sz w:val="24"/>
+          <w:szCs w:val="24"/>
+          <w:lang w:bidi="ar-SA"/>
+        </w:rPr>
+        <w:t xml:space="preserve">and </w:t>
       </w:r>
       <w:r>
         <w:rPr>
@@ -11058,96 +10614,134 @@
           <w:szCs w:val="24"/>
           <w:lang w:bidi="ar-SA"/>
         </w:rPr>
-        <w:t xml:space="preserve">Using AI tools such as ChatGPT to </w:t>
-      </w:r>
-      <w:r>
-        <w:rPr>
-          <w:rFonts w:ascii="Arial" w:eastAsia="Calibri" w:hAnsi="Arial" w:cs="Arial"/>
-          <w:sz w:val="24"/>
-          <w:szCs w:val="24"/>
-          <w:lang w:bidi="ar-SA"/>
-        </w:rPr>
-        <w:t>perform your work</w:t>
-      </w:r>
-      <w:r>
-        <w:rPr>
-          <w:rFonts w:ascii="Arial" w:eastAsia="Calibri" w:hAnsi="Arial" w:cs="Arial"/>
-          <w:sz w:val="24"/>
-          <w:szCs w:val="24"/>
-          <w:lang w:bidi="ar-SA"/>
-        </w:rPr>
-        <w:t xml:space="preserve"> cannot be prevented, but it remains prohibited. Much worse, it is a waste of your time to take this class and let a machine do all the work for you. You might pass the course, but you will not be as well prepared for your career. Also, your exams are in-person, so using AI to execute your assignments will not help you prepare for the in-person exams. Strong performance on your exams is essential to pass this course.</w:t>
-      </w:r>
-    </w:p>
-    <w:p>
-      <w:pPr>
-        <w:widowControl/>
-        <w:autoSpaceDE/>
-        <w:autoSpaceDN/>
-        <w:rPr>
-          <w:rFonts w:ascii="Arial" w:eastAsia="Calibri" w:hAnsi="Arial" w:cs="Arial"/>
-          <w:sz w:val="24"/>
-          <w:szCs w:val="24"/>
-          <w:lang w:bidi="ar-SA"/>
-        </w:rPr>
-      </w:pPr>
-    </w:p>
-    <w:p>
-      <w:pPr>
-        <w:widowControl/>
-        <w:autoSpaceDE/>
-        <w:autoSpaceDN/>
-        <w:rPr>
-          <w:rFonts w:ascii="Arial" w:eastAsia="Calibri" w:hAnsi="Arial" w:cs="Arial"/>
-          <w:sz w:val="24"/>
-          <w:szCs w:val="24"/>
-          <w:lang w:bidi="ar-SA"/>
-        </w:rPr>
-      </w:pPr>
-      <w:r>
-        <w:rPr>
-          <w:rFonts w:ascii="Arial" w:eastAsia="Calibri" w:hAnsi="Arial" w:cs="Arial"/>
-          <w:sz w:val="24"/>
-          <w:szCs w:val="24"/>
-          <w:lang w:bidi="ar-SA"/>
-        </w:rPr>
-        <w:t>I suggest you review this recent article on ChatGPT’s accuracy within our field as well. I have no doubt AI will continue to improve, but you should be wary of the results it produces: https://www.zdnet.com/article/chatgpt-answers-more-than-half-of-software-engineering-questions-incorrectly/</w:t>
-      </w:r>
-    </w:p>
-    <w:p>
-      <w:pPr>
-        <w:widowControl/>
-        <w:autoSpaceDE/>
-        <w:autoSpaceDN/>
-        <w:rPr>
-          <w:rFonts w:ascii="Arial" w:eastAsia="Calibri" w:hAnsi="Arial" w:cs="Arial"/>
-          <w:sz w:val="24"/>
-          <w:szCs w:val="24"/>
-          <w:lang w:bidi="ar-SA"/>
-        </w:rPr>
-      </w:pPr>
-    </w:p>
-    <w:p>
-      <w:pPr>
-        <w:widowControl/>
-        <w:autoSpaceDE/>
-        <w:autoSpaceDN/>
-        <w:rPr>
-          <w:rFonts w:ascii="Arial" w:eastAsia="Calibri" w:hAnsi="Arial" w:cs="Arial"/>
-          <w:sz w:val="24"/>
-          <w:szCs w:val="24"/>
-          <w:lang w:bidi="ar-SA"/>
-        </w:rPr>
-      </w:pPr>
-      <w:r>
-        <w:rPr>
-          <w:rFonts w:ascii="Arial" w:eastAsia="Calibri" w:hAnsi="Arial" w:cs="Arial"/>
-          <w:sz w:val="24"/>
-          <w:szCs w:val="24"/>
-          <w:lang w:bidi="ar-SA"/>
-        </w:rPr>
-        <w:t>In the coming years AI will be a critical part of the design and implementation process, but you still must learn engineering theory and methods to one day participate in an engineering team or lead projects (including directing powerful AI systems). The work you perform in this course is like the longhand math problems you laboriously performed in school before being allowed to use a calculator. Using AI at this point will not teach your mind to understand why, when, and how to make good engineering decisions.</w:t>
-      </w:r>
+        <w:t xml:space="preserve">There are prior versions of this course’s semester project floating around. I have a copy of every project ever </w:t>
+      </w:r>
+      <w:r>
+        <w:rPr>
+          <w:rFonts w:ascii="Arial" w:eastAsia="Calibri" w:hAnsi="Arial" w:cs="Arial"/>
+          <w:sz w:val="24"/>
+          <w:szCs w:val="24"/>
+          <w:lang w:bidi="ar-SA"/>
+        </w:rPr>
+        <w:t>submitted to me. Do not find out the hard way that I matched your code to a prior student’s submission. So do you own work. I have a unique talent for remembering code I’ve read before (and I will read your code – that’s an essential part of software engineering). If I match your submission to a prior submission, you will fail the course.</w:t>
+      </w:r>
+    </w:p>
+    <w:p>
+      <w:pPr>
+        <w:widowControl/>
+        <w:autoSpaceDE/>
+        <w:autoSpaceDN/>
+        <w:rPr>
+          <w:rFonts w:ascii="Arial" w:eastAsia="Calibri" w:hAnsi="Arial" w:cs="Arial"/>
+          <w:sz w:val="24"/>
+          <w:szCs w:val="24"/>
+          <w:lang w:bidi="ar-SA"/>
+        </w:rPr>
+      </w:pPr>
+    </w:p>
+    <w:p>
+      <w:pPr>
+        <w:widowControl/>
+        <w:autoSpaceDE/>
+        <w:autoSpaceDN/>
+        <w:rPr>
+          <w:rFonts w:ascii="Arial" w:eastAsia="Calibri" w:hAnsi="Arial" w:cs="Arial"/>
+          <w:sz w:val="24"/>
+          <w:szCs w:val="24"/>
+          <w:lang w:bidi="ar-SA"/>
+        </w:rPr>
+      </w:pPr>
+      <w:r>
+        <w:rPr>
+          <w:rFonts w:ascii="Arial" w:eastAsia="Calibri" w:hAnsi="Arial" w:cs="Arial"/>
+          <w:sz w:val="24"/>
+          <w:szCs w:val="24"/>
+          <w:lang w:bidi="ar-SA"/>
+        </w:rPr>
+        <w:t xml:space="preserve">Finally, about cheating, you might get away with (actually, you </w:t>
+      </w:r>
+      <w:r>
+        <w:rPr>
+          <w:rFonts w:ascii="Arial" w:eastAsia="Calibri" w:hAnsi="Arial" w:cs="Arial"/>
+          <w:sz w:val="24"/>
+          <w:szCs w:val="24"/>
+          <w:lang w:bidi="ar-SA"/>
+        </w:rPr>
+        <w:t>likely</w:t>
+      </w:r>
+      <w:r>
+        <w:rPr>
+          <w:rFonts w:ascii="Arial" w:eastAsia="Calibri" w:hAnsi="Arial" w:cs="Arial"/>
+          <w:sz w:val="24"/>
+          <w:szCs w:val="24"/>
+          <w:lang w:bidi="ar-SA"/>
+        </w:rPr>
+        <w:t xml:space="preserve"> </w:t>
+      </w:r>
+      <w:r>
+        <w:rPr>
+          <w:rFonts w:ascii="Arial" w:eastAsia="Calibri" w:hAnsi="Arial" w:cs="Arial"/>
+          <w:i/>
+          <w:iCs/>
+          <w:sz w:val="24"/>
+          <w:szCs w:val="24"/>
+          <w:lang w:bidi="ar-SA"/>
+        </w:rPr>
+        <w:t>will</w:t>
+      </w:r>
+      <w:r>
+        <w:rPr>
+          <w:rFonts w:ascii="Arial" w:eastAsia="Calibri" w:hAnsi="Arial" w:cs="Arial"/>
+          <w:sz w:val="24"/>
+          <w:szCs w:val="24"/>
+          <w:lang w:bidi="ar-SA"/>
+        </w:rPr>
+        <w:t xml:space="preserve"> get away with it), but it is a waste of your time. I assure you that you will not be a successful software engineer if you cannot </w:t>
+      </w:r>
+      <w:proofErr w:type="gramStart"/>
+      <w:r>
+        <w:rPr>
+          <w:rFonts w:ascii="Arial" w:eastAsia="Calibri" w:hAnsi="Arial" w:cs="Arial"/>
+          <w:sz w:val="24"/>
+          <w:szCs w:val="24"/>
+          <w:lang w:bidi="ar-SA"/>
+        </w:rPr>
+        <w:t>actually</w:t>
+      </w:r>
+      <w:r>
+        <w:rPr>
+          <w:rFonts w:ascii="Arial" w:eastAsia="Calibri" w:hAnsi="Arial" w:cs="Arial"/>
+          <w:i/>
+          <w:iCs/>
+          <w:sz w:val="24"/>
+          <w:szCs w:val="24"/>
+          <w:lang w:bidi="ar-SA"/>
+        </w:rPr>
+        <w:t xml:space="preserve"> do</w:t>
+      </w:r>
+      <w:proofErr w:type="gramEnd"/>
+      <w:r>
+        <w:rPr>
+          <w:rFonts w:ascii="Arial" w:eastAsia="Calibri" w:hAnsi="Arial" w:cs="Arial"/>
+          <w:sz w:val="24"/>
+          <w:szCs w:val="24"/>
+          <w:lang w:bidi="ar-SA"/>
+        </w:rPr>
+        <w:t xml:space="preserve"> this work so cheating might get you a grade and out of this course, but it might also lead you to a much greater failure in your eventual career.</w:t>
+      </w:r>
+    </w:p>
+    <w:p>
+      <w:pPr>
+        <w:widowControl/>
+        <w:autoSpaceDE/>
+        <w:autoSpaceDN/>
+        <w:rPr>
+          <w:rFonts w:ascii="Arial" w:eastAsia="Calibri" w:hAnsi="Arial" w:cs="Arial"/>
+          <w:sz w:val="24"/>
+          <w:szCs w:val="24"/>
+          <w:lang w:bidi="ar-SA"/>
+        </w:rPr>
+      </w:pPr>
     </w:p>
     <w:sectPr>
       <w:type w:val="continuous"/>

</xml_diff>

<commit_message>
Updated academic honesty statement
</commit_message>
<xml_diff>
--- a/course/swe-3643-syllabus-adkisson-spring-2024.docx
+++ b/course/swe-3643-syllabus-adkisson-spring-2024.docx
@@ -6531,8 +6531,50 @@
           <w:szCs w:val="24"/>
           <w:lang w:bidi="ar-SA"/>
         </w:rPr>
-        <w:t>Dates in the D2L calendar, dropboxes, or discussion forums supersede any due date shown on the course calendar.</w:t>
-      </w:r>
+        <w:t xml:space="preserve">Dates in the D2L calendar, dropboxes, or discussion forums supersede any due date shown </w:t>
+      </w:r>
+      <w:r>
+        <w:rPr>
+          <w:rFonts w:ascii="Arial" w:eastAsia="Calibri" w:hAnsi="Arial" w:cs="Arial"/>
+          <w:sz w:val="24"/>
+          <w:szCs w:val="24"/>
+          <w:lang w:bidi="ar-SA"/>
+        </w:rPr>
+        <w:t xml:space="preserve">in the </w:t>
+      </w:r>
+      <w:r>
+        <w:rPr>
+          <w:rFonts w:ascii="Arial" w:eastAsia="Calibri" w:hAnsi="Arial" w:cs="Arial"/>
+          <w:b/>
+          <w:bCs/>
+          <w:sz w:val="24"/>
+          <w:szCs w:val="24"/>
+          <w:lang w:bidi="ar-SA"/>
+        </w:rPr>
+        <w:t>Projected Schedule</w:t>
+      </w:r>
+      <w:r>
+        <w:rPr>
+          <w:rFonts w:ascii="Arial" w:eastAsia="Calibri" w:hAnsi="Arial" w:cs="Arial"/>
+          <w:sz w:val="24"/>
+          <w:szCs w:val="24"/>
+          <w:lang w:bidi="ar-SA"/>
+        </w:rPr>
+        <w:t>.</w:t>
+      </w:r>
+    </w:p>
+    <w:p>
+      <w:pPr>
+        <w:widowControl/>
+        <w:autoSpaceDE/>
+        <w:autoSpaceDN/>
+        <w:rPr>
+          <w:rFonts w:ascii="Arial" w:eastAsia="Calibri" w:hAnsi="Arial" w:cs="Arial"/>
+          <w:sz w:val="24"/>
+          <w:szCs w:val="24"/>
+          <w:lang w:bidi="ar-SA"/>
+        </w:rPr>
+      </w:pPr>
     </w:p>
     <w:p>
       <w:pPr>
@@ -7454,6 +7496,7 @@
                 <w:sz w:val="24"/>
                 <w:szCs w:val="24"/>
               </w:rPr>
+              <w:lastRenderedPageBreak/>
               <w:t>4</w:t>
             </w:r>
           </w:p>
@@ -7499,7 +7542,6 @@
                 <w:sz w:val="24"/>
                 <w:szCs w:val="24"/>
               </w:rPr>
-              <w:lastRenderedPageBreak/>
               <w:t>Wed, 1/31</w:t>
             </w:r>
           </w:p>
@@ -7526,7 +7568,6 @@
                 <w:sz w:val="24"/>
                 <w:szCs w:val="24"/>
               </w:rPr>
-              <w:lastRenderedPageBreak/>
               <w:t xml:space="preserve">White Box Testing </w:t>
             </w:r>
           </w:p>
@@ -7566,7 +7607,6 @@
                 <w:sz w:val="24"/>
                 <w:szCs w:val="24"/>
               </w:rPr>
-              <w:lastRenderedPageBreak/>
               <w:t>3</w:t>
             </w:r>
           </w:p>
@@ -7607,7 +7647,6 @@
                 <w:sz w:val="24"/>
                 <w:szCs w:val="24"/>
               </w:rPr>
-              <w:lastRenderedPageBreak/>
               <w:t>4</w:t>
             </w:r>
           </w:p>
@@ -7648,7 +7687,6 @@
                 <w:sz w:val="24"/>
                 <w:szCs w:val="24"/>
               </w:rPr>
-              <w:lastRenderedPageBreak/>
               <w:t>Quiz 3</w:t>
             </w:r>
           </w:p>
@@ -7670,7 +7708,6 @@
                 <w:sz w:val="24"/>
                 <w:szCs w:val="24"/>
               </w:rPr>
-              <w:lastRenderedPageBreak/>
               <w:t>Assignment 2</w:t>
             </w:r>
           </w:p>
@@ -7703,7 +7740,6 @@
                 <w:sz w:val="24"/>
                 <w:szCs w:val="24"/>
               </w:rPr>
-              <w:lastRenderedPageBreak/>
               <w:t>5</w:t>
             </w:r>
           </w:p>
@@ -10355,7 +10391,29 @@
           <w:szCs w:val="24"/>
           <w:lang w:bidi="ar-SA"/>
         </w:rPr>
-        <w:t>KSU Spring 2024 Academic Calendar</w:t>
+        <w:t xml:space="preserve">KSU </w:t>
+      </w:r>
+      <w:r>
+        <w:rPr>
+          <w:rFonts w:ascii="Arial" w:eastAsia="Calibri" w:hAnsi="Arial" w:cs="Arial"/>
+          <w:b/>
+          <w:bCs/>
+          <w:sz w:val="24"/>
+          <w:szCs w:val="24"/>
+          <w:lang w:bidi="ar-SA"/>
+        </w:rPr>
+        <w:t>Fall</w:t>
+      </w:r>
+      <w:r>
+        <w:rPr>
+          <w:rFonts w:ascii="Arial" w:eastAsia="Calibri" w:hAnsi="Arial" w:cs="Arial"/>
+          <w:b/>
+          <w:bCs/>
+          <w:sz w:val="24"/>
+          <w:szCs w:val="24"/>
+          <w:lang w:bidi="ar-SA"/>
+        </w:rPr>
+        <w:t xml:space="preserve"> 2024 Academic Calendar</w:t>
       </w:r>
     </w:p>
     <w:p>
@@ -10379,7 +10437,7 @@
             <w:szCs w:val="24"/>
             <w:lang w:bidi="ar-SA"/>
           </w:rPr>
-          <w:t>https://www.kennesaw.edu/registrar/academic-calendars/academic-calendar-spring-2024.php</w:t>
+          <w:t>https://www.kennesaw.edu/registrar/academic-calendars/academic-calendar-fall-2024.php</w:t>
         </w:r>
       </w:hyperlink>
       <w:r>
@@ -10389,6 +10447,15 @@
           <w:szCs w:val="24"/>
           <w:lang w:bidi="ar-SA"/>
         </w:rPr>
+        <w:t xml:space="preserve"> </w:t>
+      </w:r>
+      <w:r>
+        <w:rPr>
+          <w:rFonts w:ascii="Arial" w:eastAsia="Calibri" w:hAnsi="Arial" w:cs="Arial"/>
+          <w:sz w:val="24"/>
+          <w:szCs w:val="24"/>
+          <w:lang w:bidi="ar-SA"/>
+        </w:rPr>
         <w:br/>
       </w:r>
     </w:p>
@@ -10507,7 +10574,7 @@
           <w:szCs w:val="24"/>
           <w:lang w:bidi="ar-SA"/>
         </w:rPr>
-        <w:t xml:space="preserve">Every KSU student is responsible for upholding the provisions of the Student Code of Conduct, as published in the Undergraduate and Graduate Catalogs. Section II of the Student Code of Conduct addresses the University's policy on academic honesty, including provisions regarding plagiarism and cheating, unauthorized access to University materials, misrepresentation/falsification of University records or academic work, malicious removal, retention, or destruction of library materials, malicious/intentional </w:t>
+        <w:t xml:space="preserve">Every KSU student is responsible for upholding the provisions of the Student Code of Conduct, as published in the Undergraduate and Graduate Catalogs. Section II of the Student Code of Conduct addresses the University's policy on academic honesty, including provisions regarding plagiarism and cheating, unauthorized access to University materials, misrepresentation/falsification of University records </w:t>
       </w:r>
       <w:r>
         <w:rPr>
@@ -10517,7 +10584,7 @@
           <w:lang w:bidi="ar-SA"/>
         </w:rPr>
         <w:lastRenderedPageBreak/>
-        <w:t>misuse of computer facilities and/or services, and misuse of student identification cards. Incidents of alleged academic misconduct will be handled through the established procedures of the University Judiciary Program, which includes either an "informal" resolution by a faculty member, resulting in a grade adjustment, or a formal hearing procedure, which may subject a student to the Code of Conduct's minimum one semester suspension requirement.</w:t>
+        <w:t>or academic work, malicious removal, retention, or destruction of library materials, malicious/intentional misuse of computer facilities and/or services, and misuse of student identification cards. Incidents of alleged academic misconduct will be handled through the established procedures of the University Judiciary Program, which includes either an "informal" resolution by a faculty member, resulting in a grade adjustment, or a formal hearing procedure, which may subject a student to the Code of Conduct's minimum one semester suspension requirement.</w:t>
       </w:r>
     </w:p>
     <w:p>
@@ -10614,51 +10681,105 @@
           <w:szCs w:val="24"/>
           <w:lang w:bidi="ar-SA"/>
         </w:rPr>
-        <w:t xml:space="preserve">There are prior versions of this course’s semester project floating around. I have a copy of every project ever </w:t>
-      </w:r>
-      <w:r>
-        <w:rPr>
-          <w:rFonts w:ascii="Arial" w:eastAsia="Calibri" w:hAnsi="Arial" w:cs="Arial"/>
-          <w:sz w:val="24"/>
-          <w:szCs w:val="24"/>
-          <w:lang w:bidi="ar-SA"/>
-        </w:rPr>
-        <w:t>submitted to me. Do not find out the hard way that I matched your code to a prior student’s submission. So do you own work. I have a unique talent for remembering code I’ve read before (and I will read your code – that’s an essential part of software engineering). If I match your submission to a prior submission, you will fail the course.</w:t>
-      </w:r>
-    </w:p>
-    <w:p>
-      <w:pPr>
-        <w:widowControl/>
-        <w:autoSpaceDE/>
-        <w:autoSpaceDN/>
-        <w:rPr>
-          <w:rFonts w:ascii="Arial" w:eastAsia="Calibri" w:hAnsi="Arial" w:cs="Arial"/>
-          <w:sz w:val="24"/>
-          <w:szCs w:val="24"/>
-          <w:lang w:bidi="ar-SA"/>
-        </w:rPr>
-      </w:pPr>
-    </w:p>
-    <w:p>
-      <w:pPr>
-        <w:widowControl/>
-        <w:autoSpaceDE/>
-        <w:autoSpaceDN/>
-        <w:rPr>
-          <w:rFonts w:ascii="Arial" w:eastAsia="Calibri" w:hAnsi="Arial" w:cs="Arial"/>
-          <w:sz w:val="24"/>
-          <w:szCs w:val="24"/>
-          <w:lang w:bidi="ar-SA"/>
-        </w:rPr>
-      </w:pPr>
-      <w:r>
-        <w:rPr>
-          <w:rFonts w:ascii="Arial" w:eastAsia="Calibri" w:hAnsi="Arial" w:cs="Arial"/>
-          <w:sz w:val="24"/>
-          <w:szCs w:val="24"/>
-          <w:lang w:bidi="ar-SA"/>
-        </w:rPr>
-        <w:t xml:space="preserve">Finally, about cheating, you might get away with (actually, you </w:t>
+        <w:t xml:space="preserve">There are prior versions of this course’s semester project floating around. I have a copy of every </w:t>
+      </w:r>
+      <w:r>
+        <w:rPr>
+          <w:rFonts w:ascii="Arial" w:eastAsia="Calibri" w:hAnsi="Arial" w:cs="Arial"/>
+          <w:sz w:val="24"/>
+          <w:szCs w:val="24"/>
+          <w:lang w:bidi="ar-SA"/>
+        </w:rPr>
+        <w:t xml:space="preserve">test/QA </w:t>
+      </w:r>
+      <w:r>
+        <w:rPr>
+          <w:rFonts w:ascii="Arial" w:eastAsia="Calibri" w:hAnsi="Arial" w:cs="Arial"/>
+          <w:sz w:val="24"/>
+          <w:szCs w:val="24"/>
+          <w:lang w:bidi="ar-SA"/>
+        </w:rPr>
+        <w:t xml:space="preserve">project ever </w:t>
+      </w:r>
+      <w:r>
+        <w:rPr>
+          <w:rFonts w:ascii="Arial" w:eastAsia="Calibri" w:hAnsi="Arial" w:cs="Arial"/>
+          <w:sz w:val="24"/>
+          <w:szCs w:val="24"/>
+          <w:lang w:bidi="ar-SA"/>
+        </w:rPr>
+        <w:t>submitted to me. Do not find out the hard way that I matched your code to a prior student’s submission. So do you own work. I have a talent for remembering code I’ve read before (and I will read your code – that’s an essential part of software engineering)</w:t>
+      </w:r>
+      <w:r>
+        <w:rPr>
+          <w:rFonts w:ascii="Arial" w:eastAsia="Calibri" w:hAnsi="Arial" w:cs="Arial"/>
+          <w:sz w:val="24"/>
+          <w:szCs w:val="24"/>
+          <w:lang w:bidi="ar-SA"/>
+        </w:rPr>
+        <w:t>.</w:t>
+      </w:r>
+      <w:r>
+        <w:rPr>
+          <w:rFonts w:ascii="Arial" w:eastAsia="Calibri" w:hAnsi="Arial" w:cs="Arial"/>
+          <w:sz w:val="24"/>
+          <w:szCs w:val="24"/>
+          <w:lang w:bidi="ar-SA"/>
+        </w:rPr>
+        <w:t xml:space="preserve"> If I match your submission to a prior submission, you will fail the course.</w:t>
+      </w:r>
+    </w:p>
+    <w:p>
+      <w:pPr>
+        <w:widowControl/>
+        <w:autoSpaceDE/>
+        <w:autoSpaceDN/>
+        <w:rPr>
+          <w:rFonts w:ascii="Arial" w:eastAsia="Calibri" w:hAnsi="Arial" w:cs="Arial"/>
+          <w:sz w:val="24"/>
+          <w:szCs w:val="24"/>
+          <w:lang w:bidi="ar-SA"/>
+        </w:rPr>
+      </w:pPr>
+    </w:p>
+    <w:p>
+      <w:pPr>
+        <w:widowControl/>
+        <w:autoSpaceDE/>
+        <w:autoSpaceDN/>
+        <w:rPr>
+          <w:rFonts w:ascii="Arial" w:eastAsia="Calibri" w:hAnsi="Arial" w:cs="Arial"/>
+          <w:sz w:val="24"/>
+          <w:szCs w:val="24"/>
+          <w:lang w:bidi="ar-SA"/>
+        </w:rPr>
+      </w:pPr>
+      <w:r>
+        <w:rPr>
+          <w:rFonts w:ascii="Arial" w:eastAsia="Calibri" w:hAnsi="Arial" w:cs="Arial"/>
+          <w:sz w:val="24"/>
+          <w:szCs w:val="24"/>
+          <w:lang w:bidi="ar-SA"/>
+        </w:rPr>
+        <w:t xml:space="preserve">Finally, you might get away with </w:t>
+      </w:r>
+      <w:r>
+        <w:rPr>
+          <w:rFonts w:ascii="Arial" w:eastAsia="Calibri" w:hAnsi="Arial" w:cs="Arial"/>
+          <w:sz w:val="24"/>
+          <w:szCs w:val="24"/>
+          <w:lang w:bidi="ar-SA"/>
+        </w:rPr>
+        <w:t xml:space="preserve">academic dishonesty </w:t>
+      </w:r>
+      <w:r>
+        <w:rPr>
+          <w:rFonts w:ascii="Arial" w:eastAsia="Calibri" w:hAnsi="Arial" w:cs="Arial"/>
+          <w:sz w:val="24"/>
+          <w:szCs w:val="24"/>
+          <w:lang w:bidi="ar-SA"/>
+        </w:rPr>
+        <w:t xml:space="preserve">(actually, you </w:t>
       </w:r>
       <w:r>
         <w:rPr>
@@ -10696,17 +10817,25 @@
           <w:szCs w:val="24"/>
           <w:lang w:bidi="ar-SA"/>
         </w:rPr>
-        <w:t xml:space="preserve"> get away with it), but it is a waste of your time. I assure you that you will not be a successful software engineer if you cannot </w:t>
-      </w:r>
-      <w:proofErr w:type="gramStart"/>
-      <w:r>
-        <w:rPr>
-          <w:rFonts w:ascii="Arial" w:eastAsia="Calibri" w:hAnsi="Arial" w:cs="Arial"/>
-          <w:sz w:val="24"/>
-          <w:szCs w:val="24"/>
-          <w:lang w:bidi="ar-SA"/>
-        </w:rPr>
-        <w:t>actually</w:t>
+        <w:t xml:space="preserve"> get away with it), but it is a waste of your time</w:t>
+      </w:r>
+      <w:r>
+        <w:rPr>
+          <w:rFonts w:ascii="Arial" w:eastAsia="Calibri" w:hAnsi="Arial" w:cs="Arial"/>
+          <w:sz w:val="24"/>
+          <w:szCs w:val="24"/>
+          <w:lang w:bidi="ar-SA"/>
+        </w:rPr>
+        <w:t xml:space="preserve"> and money</w:t>
+      </w:r>
+      <w:r>
+        <w:rPr>
+          <w:rFonts w:ascii="Arial" w:eastAsia="Calibri" w:hAnsi="Arial" w:cs="Arial"/>
+          <w:sz w:val="24"/>
+          <w:szCs w:val="24"/>
+          <w:lang w:bidi="ar-SA"/>
+        </w:rPr>
+        <w:t xml:space="preserve">. I assure you that you will </w:t>
       </w:r>
       <w:r>
         <w:rPr>
@@ -10717,6 +10846,36 @@
           <w:szCs w:val="24"/>
           <w:lang w:bidi="ar-SA"/>
         </w:rPr>
+        <w:t>not</w:t>
+      </w:r>
+      <w:r>
+        <w:rPr>
+          <w:rFonts w:ascii="Arial" w:eastAsia="Calibri" w:hAnsi="Arial" w:cs="Arial"/>
+          <w:sz w:val="24"/>
+          <w:szCs w:val="24"/>
+          <w:lang w:bidi="ar-SA"/>
+        </w:rPr>
+        <w:t xml:space="preserve"> be a successful software engineer if you cannot </w:t>
+      </w:r>
+      <w:proofErr w:type="gramStart"/>
+      <w:r>
+        <w:rPr>
+          <w:rFonts w:ascii="Arial" w:eastAsia="Calibri" w:hAnsi="Arial" w:cs="Arial"/>
+          <w:sz w:val="24"/>
+          <w:szCs w:val="24"/>
+          <w:lang w:bidi="ar-SA"/>
+        </w:rPr>
+        <w:t>actually</w:t>
+      </w:r>
+      <w:r>
+        <w:rPr>
+          <w:rFonts w:ascii="Arial" w:eastAsia="Calibri" w:hAnsi="Arial" w:cs="Arial"/>
+          <w:i/>
+          <w:iCs/>
+          <w:sz w:val="24"/>
+          <w:szCs w:val="24"/>
+          <w:lang w:bidi="ar-SA"/>
+        </w:rPr>
         <w:t xml:space="preserve"> do</w:t>
       </w:r>
       <w:proofErr w:type="gramEnd"/>
@@ -10727,7 +10886,97 @@
           <w:szCs w:val="24"/>
           <w:lang w:bidi="ar-SA"/>
         </w:rPr>
-        <w:t xml:space="preserve"> this work so cheating might get you a grade and out of this course, but it might also lead you to a much greater failure in your eventual career.</w:t>
+        <w:t xml:space="preserve"> this work</w:t>
+      </w:r>
+      <w:r>
+        <w:rPr>
+          <w:rFonts w:ascii="Arial" w:eastAsia="Calibri" w:hAnsi="Arial" w:cs="Arial"/>
+          <w:sz w:val="24"/>
+          <w:szCs w:val="24"/>
+          <w:lang w:bidi="ar-SA"/>
+        </w:rPr>
+        <w:t>. C</w:t>
+      </w:r>
+      <w:r>
+        <w:rPr>
+          <w:rFonts w:ascii="Arial" w:eastAsia="Calibri" w:hAnsi="Arial" w:cs="Arial"/>
+          <w:sz w:val="24"/>
+          <w:szCs w:val="24"/>
+          <w:lang w:bidi="ar-SA"/>
+        </w:rPr>
+        <w:t xml:space="preserve">heating might get you a </w:t>
+      </w:r>
+      <w:r>
+        <w:rPr>
+          <w:rFonts w:ascii="Arial" w:eastAsia="Calibri" w:hAnsi="Arial" w:cs="Arial"/>
+          <w:sz w:val="24"/>
+          <w:szCs w:val="24"/>
+          <w:lang w:bidi="ar-SA"/>
+        </w:rPr>
+        <w:t xml:space="preserve">decent </w:t>
+      </w:r>
+      <w:r>
+        <w:rPr>
+          <w:rFonts w:ascii="Arial" w:eastAsia="Calibri" w:hAnsi="Arial" w:cs="Arial"/>
+          <w:sz w:val="24"/>
+          <w:szCs w:val="24"/>
+          <w:lang w:bidi="ar-SA"/>
+        </w:rPr>
+        <w:t>grade and out of this course, but it might also lead you to a much greater failure in your eventual career.</w:t>
+      </w:r>
+      <w:r>
+        <w:rPr>
+          <w:rFonts w:ascii="Arial" w:eastAsia="Calibri" w:hAnsi="Arial" w:cs="Arial"/>
+          <w:sz w:val="24"/>
+          <w:szCs w:val="24"/>
+          <w:lang w:bidi="ar-SA"/>
+        </w:rPr>
+        <w:t xml:space="preserve"> Just do what you paid to do when you signed up for this course – learn the material by doing the work</w:t>
+      </w:r>
+      <w:r>
+        <w:rPr>
+          <w:rFonts w:ascii="Arial" w:eastAsia="Calibri" w:hAnsi="Arial" w:cs="Arial"/>
+          <w:sz w:val="24"/>
+          <w:szCs w:val="24"/>
+          <w:lang w:bidi="ar-SA"/>
+        </w:rPr>
+        <w:t xml:space="preserve"> or </w:t>
+      </w:r>
+      <w:r>
+        <w:rPr>
+          <w:rFonts w:ascii="Arial" w:eastAsia="Calibri" w:hAnsi="Arial" w:cs="Arial"/>
+          <w:sz w:val="24"/>
+          <w:szCs w:val="24"/>
+          <w:lang w:bidi="ar-SA"/>
+        </w:rPr>
+        <w:t xml:space="preserve">consider </w:t>
+      </w:r>
+      <w:r>
+        <w:rPr>
+          <w:rFonts w:ascii="Arial" w:eastAsia="Calibri" w:hAnsi="Arial" w:cs="Arial"/>
+          <w:sz w:val="24"/>
+          <w:szCs w:val="24"/>
+          <w:lang w:bidi="ar-SA"/>
+        </w:rPr>
+        <w:t>study</w:t>
+      </w:r>
+      <w:r>
+        <w:rPr>
+          <w:rFonts w:ascii="Arial" w:eastAsia="Calibri" w:hAnsi="Arial" w:cs="Arial"/>
+          <w:sz w:val="24"/>
+          <w:szCs w:val="24"/>
+          <w:lang w:bidi="ar-SA"/>
+        </w:rPr>
+        <w:t>ing</w:t>
+      </w:r>
+      <w:r>
+        <w:rPr>
+          <w:rFonts w:ascii="Arial" w:eastAsia="Calibri" w:hAnsi="Arial" w:cs="Arial"/>
+          <w:sz w:val="24"/>
+          <w:szCs w:val="24"/>
+          <w:lang w:bidi="ar-SA"/>
+        </w:rPr>
+        <w:t xml:space="preserve"> something different that you actually enjoy.</w:t>
       </w:r>
     </w:p>
     <w:p>

</xml_diff>